<commit_message>
Update 1.5 Fase 1
</commit_message>
<xml_diff>
--- a/FASE 1/Evidencias Grupales/1.5_GuiaEstudiante_Fase 1_Definicion Proyecto APT.docx
+++ b/FASE 1/Evidencias Grupales/1.5_GuiaEstudiante_Fase 1_Definicion Proyecto APT.docx
@@ -1,6 +1,6 @@
 
 <file path=word/document.xml><?xml version="1.0" encoding="utf-8"?>
-<w:document xmlns:wpc="http://schemas.microsoft.com/office/word/2010/wordprocessingCanvas" xmlns:cx="http://schemas.microsoft.com/office/drawing/2014/chartex" xmlns:mc="http://schemas.openxmlformats.org/markup-compatibility/2006" xmlns:o="urn:schemas-microsoft-com:office:office" xmlns:r="http://schemas.openxmlformats.org/officeDocument/2006/relationships" xmlns:m="http://schemas.openxmlformats.org/officeDocument/2006/math" xmlns:v="urn:schemas-microsoft-com:vml" xmlns:wp14="http://schemas.microsoft.com/office/word/2010/wordprocessingDrawing" xmlns:wp="http://schemas.openxmlformats.org/drawingml/2006/wordprocessingDrawing" xmlns:w10="urn:schemas-microsoft-com:office:word" xmlns:w="http://schemas.openxmlformats.org/wordprocessingml/2006/main" xmlns:w14="http://schemas.microsoft.com/office/word/2010/wordml" xmlns:w15="http://schemas.microsoft.com/office/word/2012/wordml" xmlns:w16se="http://schemas.microsoft.com/office/word/2015/wordml/symex" xmlns:wpg="http://schemas.microsoft.com/office/word/2010/wordprocessingGroup" xmlns:wpi="http://schemas.microsoft.com/office/word/2010/wordprocessingInk" xmlns:wne="http://schemas.microsoft.com/office/word/2006/wordml" xmlns:wps="http://schemas.microsoft.com/office/word/2010/wordprocessingShape" mc:Ignorable="w14 w15 w16se wp14">
+<w:document xmlns:wpc="http://schemas.microsoft.com/office/word/2010/wordprocessingCanvas" xmlns:cx="http://schemas.microsoft.com/office/drawing/2014/chartex" xmlns:cx1="http://schemas.microsoft.com/office/drawing/2015/9/8/chartex" xmlns:cx2="http://schemas.microsoft.com/office/drawing/2015/10/21/chartex" xmlns:cx3="http://schemas.microsoft.com/office/drawing/2016/5/9/chartex" xmlns:cx4="http://schemas.microsoft.com/office/drawing/2016/5/10/chartex" xmlns:cx5="http://schemas.microsoft.com/office/drawing/2016/5/11/chartex" xmlns:cx6="http://schemas.microsoft.com/office/drawing/2016/5/12/chartex" xmlns:cx7="http://schemas.microsoft.com/office/drawing/2016/5/13/chartex" xmlns:cx8="http://schemas.microsoft.com/office/drawing/2016/5/14/chartex" xmlns:mc="http://schemas.openxmlformats.org/markup-compatibility/2006" xmlns:aink="http://schemas.microsoft.com/office/drawing/2016/ink" xmlns:am3d="http://schemas.microsoft.com/office/drawing/2017/model3d" xmlns:o="urn:schemas-microsoft-com:office:office" xmlns:r="http://schemas.openxmlformats.org/officeDocument/2006/relationships" xmlns:m="http://schemas.openxmlformats.org/officeDocument/2006/math" xmlns:v="urn:schemas-microsoft-com:vml" xmlns:wp14="http://schemas.microsoft.com/office/word/2010/wordprocessingDrawing" xmlns:wp="http://schemas.openxmlformats.org/drawingml/2006/wordprocessingDrawing" xmlns:w10="urn:schemas-microsoft-com:office:word" xmlns:w="http://schemas.openxmlformats.org/wordprocessingml/2006/main" xmlns:w14="http://schemas.microsoft.com/office/word/2010/wordml" xmlns:w15="http://schemas.microsoft.com/office/word/2012/wordml" xmlns:w16cex="http://schemas.microsoft.com/office/word/2018/wordml/cex" xmlns:w16cid="http://schemas.microsoft.com/office/word/2016/wordml/cid" xmlns:w16="http://schemas.microsoft.com/office/word/2018/wordml" xmlns:w16sdtdh="http://schemas.microsoft.com/office/word/2020/wordml/sdtdatahash" xmlns:w16se="http://schemas.microsoft.com/office/word/2015/wordml/symex" xmlns:wpg="http://schemas.microsoft.com/office/word/2010/wordprocessingGroup" xmlns:wpi="http://schemas.microsoft.com/office/word/2010/wordprocessingInk" xmlns:wne="http://schemas.microsoft.com/office/word/2006/wordml" xmlns:wps="http://schemas.microsoft.com/office/word/2010/wordprocessingShape" mc:Ignorable="w14 w15 w16se w16cid w16 w16cex w16sdtdh wp14">
   <w:body>
     <w:p>
       <w:r>
@@ -156,6 +156,7 @@
                                 </w:rPr>
                                 <w:t xml:space="preserve">Asignatura </w:t>
                               </w:r>
+                              <w:proofErr w:type="spellStart"/>
                               <w:r>
                                 <w:rPr>
                                   <w:b/>
@@ -165,8 +166,7 @@
                                 </w:rPr>
                                 <w:t>Capstone</w:t>
                               </w:r>
-                              <w:bookmarkStart w:id="0" w:name="_GoBack"/>
-                              <w:bookmarkEnd w:id="0"/>
+                              <w:proofErr w:type="spellEnd"/>
                             </w:p>
                           </w:txbxContent>
                         </wps:txbx>
@@ -560,6 +560,12 @@
                 <w:b/>
               </w:rPr>
             </w:pPr>
+            <w:r>
+              <w:rPr>
+                <w:b/>
+              </w:rPr>
+              <w:t>Erick Fuentes, Moisés Sáez, Joudy Valdivia</w:t>
+            </w:r>
           </w:p>
         </w:tc>
       </w:tr>
@@ -599,6 +605,18 @@
                 <w:b/>
               </w:rPr>
             </w:pPr>
+            <w:r>
+              <w:rPr>
+                <w:b/>
+              </w:rPr>
+              <w:t>18.478.597-8</w:t>
+            </w:r>
+            <w:r>
+              <w:rPr>
+                <w:b/>
+              </w:rPr>
+              <w:t>, 00.000.000-0, 18.738.723-k</w:t>
+            </w:r>
           </w:p>
         </w:tc>
       </w:tr>
@@ -638,6 +656,12 @@
                 <w:b/>
               </w:rPr>
             </w:pPr>
+            <w:r>
+              <w:rPr>
+                <w:b/>
+              </w:rPr>
+              <w:t xml:space="preserve">Ingeniería Informática. </w:t>
+            </w:r>
           </w:p>
         </w:tc>
       </w:tr>
@@ -677,6 +701,20 @@
                 <w:b/>
               </w:rPr>
             </w:pPr>
+            <w:r>
+              <w:rPr>
+                <w:b/>
+              </w:rPr>
+              <w:t xml:space="preserve">San </w:t>
+            </w:r>
+            <w:proofErr w:type="spellStart"/>
+            <w:r>
+              <w:rPr>
+                <w:b/>
+              </w:rPr>
+              <w:t>Joaquin</w:t>
+            </w:r>
+            <w:proofErr w:type="spellEnd"/>
           </w:p>
         </w:tc>
       </w:tr>
@@ -842,84 +880,7 @@
                 <w:szCs w:val="20"/>
                 <w:lang w:eastAsia="es-CL"/>
               </w:rPr>
-              <w:t>Escribe</w:t>
-            </w:r>
-            <w:r>
-              <w:rPr>
-                <w:rFonts w:ascii="Calibri" w:hAnsi="Calibri" w:cs="Arial"/>
-                <w:i/>
-                <w:color w:val="548DD4"/>
-                <w:sz w:val="20"/>
-                <w:szCs w:val="20"/>
-                <w:lang w:eastAsia="es-CL"/>
-              </w:rPr>
-              <w:t xml:space="preserve"> el nombre </w:t>
-            </w:r>
-            <w:r>
-              <w:rPr>
-                <w:rFonts w:ascii="Calibri" w:hAnsi="Calibri" w:cs="Arial"/>
-                <w:i/>
-                <w:color w:val="548DD4"/>
-                <w:sz w:val="20"/>
-                <w:szCs w:val="20"/>
-                <w:lang w:eastAsia="es-CL"/>
-              </w:rPr>
-              <w:t>de tu</w:t>
-            </w:r>
-            <w:r>
-              <w:rPr>
-                <w:rFonts w:ascii="Calibri" w:hAnsi="Calibri" w:cs="Arial"/>
-                <w:i/>
-                <w:color w:val="548DD4"/>
-                <w:sz w:val="20"/>
-                <w:szCs w:val="20"/>
-                <w:lang w:eastAsia="es-CL"/>
-              </w:rPr>
-              <w:t xml:space="preserve"> Proye</w:t>
-            </w:r>
-            <w:r>
-              <w:rPr>
-                <w:rFonts w:ascii="Calibri" w:hAnsi="Calibri" w:cs="Arial"/>
-                <w:i/>
-                <w:color w:val="548DD4"/>
-                <w:sz w:val="20"/>
-                <w:szCs w:val="20"/>
-                <w:lang w:eastAsia="es-CL"/>
-              </w:rPr>
-              <w:t>c</w:t>
-            </w:r>
-            <w:r>
-              <w:rPr>
-                <w:rFonts w:ascii="Calibri" w:hAnsi="Calibri" w:cs="Arial"/>
-                <w:i/>
-                <w:color w:val="548DD4"/>
-                <w:sz w:val="20"/>
-                <w:szCs w:val="20"/>
-                <w:lang w:eastAsia="es-CL"/>
-              </w:rPr>
-              <w:t xml:space="preserve">to </w:t>
-            </w:r>
-            <w:r>
-              <w:rPr>
-                <w:rFonts w:ascii="Calibri" w:hAnsi="Calibri" w:cs="Arial"/>
-                <w:i/>
-                <w:color w:val="548DD4"/>
-                <w:sz w:val="20"/>
-                <w:szCs w:val="20"/>
-                <w:lang w:eastAsia="es-CL"/>
-              </w:rPr>
-              <w:t>APT</w:t>
-            </w:r>
-            <w:r>
-              <w:rPr>
-                <w:rFonts w:ascii="Calibri" w:hAnsi="Calibri" w:cs="Arial"/>
-                <w:i/>
-                <w:color w:val="548DD4"/>
-                <w:sz w:val="20"/>
-                <w:szCs w:val="20"/>
-                <w:lang w:eastAsia="es-CL"/>
-              </w:rPr>
-              <w:t>.</w:t>
+              <w:t>Sistema de Homologación Dolphin</w:t>
             </w:r>
           </w:p>
         </w:tc>
@@ -957,7 +918,12 @@
           <w:p>
             <w:pPr>
               <w:rPr>
-                <w:b/>
+                <w:rFonts w:ascii="Calibri" w:hAnsi="Calibri" w:cs="Arial"/>
+                <w:i/>
+                <w:color w:val="548DD4"/>
+                <w:sz w:val="20"/>
+                <w:szCs w:val="20"/>
+                <w:lang w:eastAsia="es-CL"/>
               </w:rPr>
             </w:pPr>
             <w:r>
@@ -1081,6 +1047,47 @@
               </w:rPr>
               <w:t>tu Proyecto APT.</w:t>
             </w:r>
+            <w:r>
+              <w:rPr>
+                <w:rFonts w:ascii="Calibri" w:hAnsi="Calibri" w:cs="Arial"/>
+                <w:i/>
+                <w:color w:val="548DD4"/>
+                <w:sz w:val="20"/>
+                <w:szCs w:val="20"/>
+                <w:lang w:eastAsia="es-CL"/>
+              </w:rPr>
+              <w:t xml:space="preserve"> </w:t>
+            </w:r>
+          </w:p>
+          <w:p>
+            <w:pPr>
+              <w:rPr>
+                <w:rFonts w:ascii="Calibri" w:hAnsi="Calibri" w:cs="Arial"/>
+                <w:i/>
+                <w:color w:val="548DD4"/>
+                <w:sz w:val="20"/>
+                <w:szCs w:val="20"/>
+                <w:lang w:eastAsia="es-CL"/>
+              </w:rPr>
+            </w:pPr>
+            <w:r>
+              <w:rPr>
+                <w:rFonts w:ascii="Calibri" w:hAnsi="Calibri" w:cs="Arial"/>
+                <w:i/>
+                <w:color w:val="548DD4"/>
+                <w:sz w:val="20"/>
+                <w:szCs w:val="20"/>
+                <w:lang w:eastAsia="es-CL"/>
+              </w:rPr>
+              <w:t xml:space="preserve">Gestión de proyecto. Plan de gestión de riesgos Desarrollo de software. </w:t>
+            </w:r>
+          </w:p>
+          <w:p>
+            <w:pPr>
+              <w:rPr>
+                <w:b/>
+              </w:rPr>
+            </w:pPr>
           </w:p>
         </w:tc>
       </w:tr>
@@ -3815,6 +3822,7 @@
                 <w:sz w:val="28"/>
                 <w:szCs w:val="28"/>
               </w:rPr>
+              <w:lastRenderedPageBreak/>
               <w:t>6</w:t>
             </w:r>
             <w:r>
@@ -5520,6 +5528,7 @@
                 <w:sz w:val="28"/>
                 <w:szCs w:val="28"/>
               </w:rPr>
+              <w:lastRenderedPageBreak/>
               <w:t>8</w:t>
             </w:r>
             <w:r>
@@ -7210,7 +7219,7 @@
 </file>
 
 <file path=word/endnotes.xml><?xml version="1.0" encoding="utf-8"?>
-<w:endnotes xmlns:wpc="http://schemas.microsoft.com/office/word/2010/wordprocessingCanvas" xmlns:cx="http://schemas.microsoft.com/office/drawing/2014/chartex" xmlns:mc="http://schemas.openxmlformats.org/markup-compatibility/2006" xmlns:o="urn:schemas-microsoft-com:office:office" xmlns:r="http://schemas.openxmlformats.org/officeDocument/2006/relationships" xmlns:m="http://schemas.openxmlformats.org/officeDocument/2006/math" xmlns:v="urn:schemas-microsoft-com:vml" xmlns:wp14="http://schemas.microsoft.com/office/word/2010/wordprocessingDrawing" xmlns:wp="http://schemas.openxmlformats.org/drawingml/2006/wordprocessingDrawing" xmlns:w10="urn:schemas-microsoft-com:office:word" xmlns:w="http://schemas.openxmlformats.org/wordprocessingml/2006/main" xmlns:w14="http://schemas.microsoft.com/office/word/2010/wordml" xmlns:w15="http://schemas.microsoft.com/office/word/2012/wordml" xmlns:w16se="http://schemas.microsoft.com/office/word/2015/wordml/symex" xmlns:wpg="http://schemas.microsoft.com/office/word/2010/wordprocessingGroup" xmlns:wpi="http://schemas.microsoft.com/office/word/2010/wordprocessingInk" xmlns:wne="http://schemas.microsoft.com/office/word/2006/wordml" xmlns:wps="http://schemas.microsoft.com/office/word/2010/wordprocessingShape" mc:Ignorable="w14 w15 w16se wp14">
+<w:endnotes xmlns:wpc="http://schemas.microsoft.com/office/word/2010/wordprocessingCanvas" xmlns:cx="http://schemas.microsoft.com/office/drawing/2014/chartex" xmlns:cx1="http://schemas.microsoft.com/office/drawing/2015/9/8/chartex" xmlns:cx2="http://schemas.microsoft.com/office/drawing/2015/10/21/chartex" xmlns:cx3="http://schemas.microsoft.com/office/drawing/2016/5/9/chartex" xmlns:cx4="http://schemas.microsoft.com/office/drawing/2016/5/10/chartex" xmlns:cx5="http://schemas.microsoft.com/office/drawing/2016/5/11/chartex" xmlns:cx6="http://schemas.microsoft.com/office/drawing/2016/5/12/chartex" xmlns:cx7="http://schemas.microsoft.com/office/drawing/2016/5/13/chartex" xmlns:cx8="http://schemas.microsoft.com/office/drawing/2016/5/14/chartex" xmlns:mc="http://schemas.openxmlformats.org/markup-compatibility/2006" xmlns:aink="http://schemas.microsoft.com/office/drawing/2016/ink" xmlns:am3d="http://schemas.microsoft.com/office/drawing/2017/model3d" xmlns:o="urn:schemas-microsoft-com:office:office" xmlns:r="http://schemas.openxmlformats.org/officeDocument/2006/relationships" xmlns:m="http://schemas.openxmlformats.org/officeDocument/2006/math" xmlns:v="urn:schemas-microsoft-com:vml" xmlns:wp14="http://schemas.microsoft.com/office/word/2010/wordprocessingDrawing" xmlns:wp="http://schemas.openxmlformats.org/drawingml/2006/wordprocessingDrawing" xmlns:w10="urn:schemas-microsoft-com:office:word" xmlns:w="http://schemas.openxmlformats.org/wordprocessingml/2006/main" xmlns:w14="http://schemas.microsoft.com/office/word/2010/wordml" xmlns:w15="http://schemas.microsoft.com/office/word/2012/wordml" xmlns:w16cex="http://schemas.microsoft.com/office/word/2018/wordml/cex" xmlns:w16cid="http://schemas.microsoft.com/office/word/2016/wordml/cid" xmlns:w16="http://schemas.microsoft.com/office/word/2018/wordml" xmlns:w16sdtdh="http://schemas.microsoft.com/office/word/2020/wordml/sdtdatahash" xmlns:w16se="http://schemas.microsoft.com/office/word/2015/wordml/symex" xmlns:wpg="http://schemas.microsoft.com/office/word/2010/wordprocessingGroup" xmlns:wpi="http://schemas.microsoft.com/office/word/2010/wordprocessingInk" xmlns:wne="http://schemas.microsoft.com/office/word/2006/wordml" xmlns:wps="http://schemas.microsoft.com/office/word/2010/wordprocessingShape" mc:Ignorable="w14 w15 w16se w16cid w16 w16cex w16sdtdh wp14">
   <w:endnote w:type="separator" w:id="-1">
     <w:p>
       <w:pPr>
@@ -7235,7 +7244,7 @@
 </file>
 
 <file path=word/footnotes.xml><?xml version="1.0" encoding="utf-8"?>
-<w:footnotes xmlns:wpc="http://schemas.microsoft.com/office/word/2010/wordprocessingCanvas" xmlns:cx="http://schemas.microsoft.com/office/drawing/2014/chartex" xmlns:mc="http://schemas.openxmlformats.org/markup-compatibility/2006" xmlns:o="urn:schemas-microsoft-com:office:office" xmlns:r="http://schemas.openxmlformats.org/officeDocument/2006/relationships" xmlns:m="http://schemas.openxmlformats.org/officeDocument/2006/math" xmlns:v="urn:schemas-microsoft-com:vml" xmlns:wp14="http://schemas.microsoft.com/office/word/2010/wordprocessingDrawing" xmlns:wp="http://schemas.openxmlformats.org/drawingml/2006/wordprocessingDrawing" xmlns:w10="urn:schemas-microsoft-com:office:word" xmlns:w="http://schemas.openxmlformats.org/wordprocessingml/2006/main" xmlns:w14="http://schemas.microsoft.com/office/word/2010/wordml" xmlns:w15="http://schemas.microsoft.com/office/word/2012/wordml" xmlns:w16se="http://schemas.microsoft.com/office/word/2015/wordml/symex" xmlns:wpg="http://schemas.microsoft.com/office/word/2010/wordprocessingGroup" xmlns:wpi="http://schemas.microsoft.com/office/word/2010/wordprocessingInk" xmlns:wne="http://schemas.microsoft.com/office/word/2006/wordml" xmlns:wps="http://schemas.microsoft.com/office/word/2010/wordprocessingShape" mc:Ignorable="w14 w15 w16se wp14">
+<w:footnotes xmlns:wpc="http://schemas.microsoft.com/office/word/2010/wordprocessingCanvas" xmlns:cx="http://schemas.microsoft.com/office/drawing/2014/chartex" xmlns:cx1="http://schemas.microsoft.com/office/drawing/2015/9/8/chartex" xmlns:cx2="http://schemas.microsoft.com/office/drawing/2015/10/21/chartex" xmlns:cx3="http://schemas.microsoft.com/office/drawing/2016/5/9/chartex" xmlns:cx4="http://schemas.microsoft.com/office/drawing/2016/5/10/chartex" xmlns:cx5="http://schemas.microsoft.com/office/drawing/2016/5/11/chartex" xmlns:cx6="http://schemas.microsoft.com/office/drawing/2016/5/12/chartex" xmlns:cx7="http://schemas.microsoft.com/office/drawing/2016/5/13/chartex" xmlns:cx8="http://schemas.microsoft.com/office/drawing/2016/5/14/chartex" xmlns:mc="http://schemas.openxmlformats.org/markup-compatibility/2006" xmlns:aink="http://schemas.microsoft.com/office/drawing/2016/ink" xmlns:am3d="http://schemas.microsoft.com/office/drawing/2017/model3d" xmlns:o="urn:schemas-microsoft-com:office:office" xmlns:r="http://schemas.openxmlformats.org/officeDocument/2006/relationships" xmlns:m="http://schemas.openxmlformats.org/officeDocument/2006/math" xmlns:v="urn:schemas-microsoft-com:vml" xmlns:wp14="http://schemas.microsoft.com/office/word/2010/wordprocessingDrawing" xmlns:wp="http://schemas.openxmlformats.org/drawingml/2006/wordprocessingDrawing" xmlns:w10="urn:schemas-microsoft-com:office:word" xmlns:w="http://schemas.openxmlformats.org/wordprocessingml/2006/main" xmlns:w14="http://schemas.microsoft.com/office/word/2010/wordml" xmlns:w15="http://schemas.microsoft.com/office/word/2012/wordml" xmlns:w16cex="http://schemas.microsoft.com/office/word/2018/wordml/cex" xmlns:w16cid="http://schemas.microsoft.com/office/word/2016/wordml/cid" xmlns:w16="http://schemas.microsoft.com/office/word/2018/wordml" xmlns:w16sdtdh="http://schemas.microsoft.com/office/word/2020/wordml/sdtdatahash" xmlns:w16se="http://schemas.microsoft.com/office/word/2015/wordml/symex" xmlns:wpg="http://schemas.microsoft.com/office/word/2010/wordprocessingGroup" xmlns:wpi="http://schemas.microsoft.com/office/word/2010/wordprocessingInk" xmlns:wne="http://schemas.microsoft.com/office/word/2006/wordml" xmlns:wps="http://schemas.microsoft.com/office/word/2010/wordprocessingShape" mc:Ignorable="w14 w15 w16se w16cid w16 w16cex w16sdtdh wp14">
   <w:footnote w:type="separator" w:id="-1">
     <w:p>
       <w:pPr>
@@ -7315,7 +7324,7 @@
 </file>
 
 <file path=word/header1.xml><?xml version="1.0" encoding="utf-8"?>
-<w:hdr xmlns:wpc="http://schemas.microsoft.com/office/word/2010/wordprocessingCanvas" xmlns:cx="http://schemas.microsoft.com/office/drawing/2014/chartex" xmlns:mc="http://schemas.openxmlformats.org/markup-compatibility/2006" xmlns:o="urn:schemas-microsoft-com:office:office" xmlns:r="http://schemas.openxmlformats.org/officeDocument/2006/relationships" xmlns:m="http://schemas.openxmlformats.org/officeDocument/2006/math" xmlns:v="urn:schemas-microsoft-com:vml" xmlns:wp14="http://schemas.microsoft.com/office/word/2010/wordprocessingDrawing" xmlns:wp="http://schemas.openxmlformats.org/drawingml/2006/wordprocessingDrawing" xmlns:w10="urn:schemas-microsoft-com:office:word" xmlns:w="http://schemas.openxmlformats.org/wordprocessingml/2006/main" xmlns:w14="http://schemas.microsoft.com/office/word/2010/wordml" xmlns:w15="http://schemas.microsoft.com/office/word/2012/wordml" xmlns:w16se="http://schemas.microsoft.com/office/word/2015/wordml/symex" xmlns:wpg="http://schemas.microsoft.com/office/word/2010/wordprocessingGroup" xmlns:wpi="http://schemas.microsoft.com/office/word/2010/wordprocessingInk" xmlns:wne="http://schemas.microsoft.com/office/word/2006/wordml" xmlns:wps="http://schemas.microsoft.com/office/word/2010/wordprocessingShape" mc:Ignorable="w14 w15 w16se wp14">
+<w:hdr xmlns:wpc="http://schemas.microsoft.com/office/word/2010/wordprocessingCanvas" xmlns:cx="http://schemas.microsoft.com/office/drawing/2014/chartex" xmlns:cx1="http://schemas.microsoft.com/office/drawing/2015/9/8/chartex" xmlns:cx2="http://schemas.microsoft.com/office/drawing/2015/10/21/chartex" xmlns:cx3="http://schemas.microsoft.com/office/drawing/2016/5/9/chartex" xmlns:cx4="http://schemas.microsoft.com/office/drawing/2016/5/10/chartex" xmlns:cx5="http://schemas.microsoft.com/office/drawing/2016/5/11/chartex" xmlns:cx6="http://schemas.microsoft.com/office/drawing/2016/5/12/chartex" xmlns:cx7="http://schemas.microsoft.com/office/drawing/2016/5/13/chartex" xmlns:cx8="http://schemas.microsoft.com/office/drawing/2016/5/14/chartex" xmlns:mc="http://schemas.openxmlformats.org/markup-compatibility/2006" xmlns:aink="http://schemas.microsoft.com/office/drawing/2016/ink" xmlns:am3d="http://schemas.microsoft.com/office/drawing/2017/model3d" xmlns:o="urn:schemas-microsoft-com:office:office" xmlns:r="http://schemas.openxmlformats.org/officeDocument/2006/relationships" xmlns:m="http://schemas.openxmlformats.org/officeDocument/2006/math" xmlns:v="urn:schemas-microsoft-com:vml" xmlns:wp14="http://schemas.microsoft.com/office/word/2010/wordprocessingDrawing" xmlns:wp="http://schemas.openxmlformats.org/drawingml/2006/wordprocessingDrawing" xmlns:w10="urn:schemas-microsoft-com:office:word" xmlns:w="http://schemas.openxmlformats.org/wordprocessingml/2006/main" xmlns:w14="http://schemas.microsoft.com/office/word/2010/wordml" xmlns:w15="http://schemas.microsoft.com/office/word/2012/wordml" xmlns:w16cex="http://schemas.microsoft.com/office/word/2018/wordml/cex" xmlns:w16cid="http://schemas.microsoft.com/office/word/2016/wordml/cid" xmlns:w16="http://schemas.microsoft.com/office/word/2018/wordml" xmlns:w16sdtdh="http://schemas.microsoft.com/office/word/2020/wordml/sdtdatahash" xmlns:w16se="http://schemas.microsoft.com/office/word/2015/wordml/symex" xmlns:wpg="http://schemas.microsoft.com/office/word/2010/wordprocessingGroup" xmlns:wpi="http://schemas.microsoft.com/office/word/2010/wordprocessingInk" xmlns:wne="http://schemas.microsoft.com/office/word/2006/wordml" xmlns:wps="http://schemas.microsoft.com/office/word/2010/wordprocessingShape" mc:Ignorable="w14 w15 w16se w16cid w16 w16cex w16sdtdh wp14">
   <w:tbl>
     <w:tblPr>
       <w:tblStyle w:val="Tablaconcuadrcula1"/>
@@ -7500,7 +7509,7 @@
 </file>
 
 <file path=word/numbering.xml><?xml version="1.0" encoding="utf-8"?>
-<w:numbering xmlns:wpc="http://schemas.microsoft.com/office/word/2010/wordprocessingCanvas" xmlns:cx="http://schemas.microsoft.com/office/drawing/2014/chartex" xmlns:mc="http://schemas.openxmlformats.org/markup-compatibility/2006" xmlns:o="urn:schemas-microsoft-com:office:office" xmlns:r="http://schemas.openxmlformats.org/officeDocument/2006/relationships" xmlns:m="http://schemas.openxmlformats.org/officeDocument/2006/math" xmlns:v="urn:schemas-microsoft-com:vml" xmlns:wp14="http://schemas.microsoft.com/office/word/2010/wordprocessingDrawing" xmlns:wp="http://schemas.openxmlformats.org/drawingml/2006/wordprocessingDrawing" xmlns:w10="urn:schemas-microsoft-com:office:word" xmlns:w="http://schemas.openxmlformats.org/wordprocessingml/2006/main" xmlns:w14="http://schemas.microsoft.com/office/word/2010/wordml" xmlns:w15="http://schemas.microsoft.com/office/word/2012/wordml" xmlns:w16se="http://schemas.microsoft.com/office/word/2015/wordml/symex" xmlns:wpg="http://schemas.microsoft.com/office/word/2010/wordprocessingGroup" xmlns:wpi="http://schemas.microsoft.com/office/word/2010/wordprocessingInk" xmlns:wne="http://schemas.microsoft.com/office/word/2006/wordml" xmlns:wps="http://schemas.microsoft.com/office/word/2010/wordprocessingShape" mc:Ignorable="w14 w15 w16se wp14">
+<w:numbering xmlns:wpc="http://schemas.microsoft.com/office/word/2010/wordprocessingCanvas" xmlns:cx="http://schemas.microsoft.com/office/drawing/2014/chartex" xmlns:cx1="http://schemas.microsoft.com/office/drawing/2015/9/8/chartex" xmlns:cx2="http://schemas.microsoft.com/office/drawing/2015/10/21/chartex" xmlns:cx3="http://schemas.microsoft.com/office/drawing/2016/5/9/chartex" xmlns:cx4="http://schemas.microsoft.com/office/drawing/2016/5/10/chartex" xmlns:cx5="http://schemas.microsoft.com/office/drawing/2016/5/11/chartex" xmlns:cx6="http://schemas.microsoft.com/office/drawing/2016/5/12/chartex" xmlns:cx7="http://schemas.microsoft.com/office/drawing/2016/5/13/chartex" xmlns:cx8="http://schemas.microsoft.com/office/drawing/2016/5/14/chartex" xmlns:mc="http://schemas.openxmlformats.org/markup-compatibility/2006" xmlns:aink="http://schemas.microsoft.com/office/drawing/2016/ink" xmlns:am3d="http://schemas.microsoft.com/office/drawing/2017/model3d" xmlns:o="urn:schemas-microsoft-com:office:office" xmlns:r="http://schemas.openxmlformats.org/officeDocument/2006/relationships" xmlns:m="http://schemas.openxmlformats.org/officeDocument/2006/math" xmlns:v="urn:schemas-microsoft-com:vml" xmlns:wp14="http://schemas.microsoft.com/office/word/2010/wordprocessingDrawing" xmlns:wp="http://schemas.openxmlformats.org/drawingml/2006/wordprocessingDrawing" xmlns:w10="urn:schemas-microsoft-com:office:word" xmlns:w="http://schemas.openxmlformats.org/wordprocessingml/2006/main" xmlns:w14="http://schemas.microsoft.com/office/word/2010/wordml" xmlns:w15="http://schemas.microsoft.com/office/word/2012/wordml" xmlns:w16cex="http://schemas.microsoft.com/office/word/2018/wordml/cex" xmlns:w16cid="http://schemas.microsoft.com/office/word/2016/wordml/cid" xmlns:w16="http://schemas.microsoft.com/office/word/2018/wordml" xmlns:w16sdtdh="http://schemas.microsoft.com/office/word/2020/wordml/sdtdatahash" xmlns:w16se="http://schemas.microsoft.com/office/word/2015/wordml/symex" xmlns:wpg="http://schemas.microsoft.com/office/word/2010/wordprocessingGroup" xmlns:wpi="http://schemas.microsoft.com/office/word/2010/wordprocessingInk" xmlns:wne="http://schemas.microsoft.com/office/word/2006/wordml" xmlns:wps="http://schemas.microsoft.com/office/word/2010/wordprocessingShape" mc:Ignorable="w14 w15 w16se w16cid w16 w16cex w16sdtdh wp14">
   <w:abstractNum w:abstractNumId="0" w15:restartNumberingAfterBreak="0">
     <w:nsid w:val="129E5F86"/>
     <w:multiLevelType w:val="hybridMultilevel"/>
@@ -7905,7 +7914,7 @@
 </file>
 
 <file path=word/styles.xml><?xml version="1.0" encoding="utf-8"?>
-<w:styles xmlns:mc="http://schemas.openxmlformats.org/markup-compatibility/2006" xmlns:r="http://schemas.openxmlformats.org/officeDocument/2006/relationships" xmlns:w="http://schemas.openxmlformats.org/wordprocessingml/2006/main" xmlns:w14="http://schemas.microsoft.com/office/word/2010/wordml" xmlns:w15="http://schemas.microsoft.com/office/word/2012/wordml" xmlns:w16se="http://schemas.microsoft.com/office/word/2015/wordml/symex" mc:Ignorable="w14 w15 w16se">
+<w:styles xmlns:mc="http://schemas.openxmlformats.org/markup-compatibility/2006" xmlns:r="http://schemas.openxmlformats.org/officeDocument/2006/relationships" xmlns:w="http://schemas.openxmlformats.org/wordprocessingml/2006/main" xmlns:w14="http://schemas.microsoft.com/office/word/2010/wordml" xmlns:w15="http://schemas.microsoft.com/office/word/2012/wordml" xmlns:w16cex="http://schemas.microsoft.com/office/word/2018/wordml/cex" xmlns:w16cid="http://schemas.microsoft.com/office/word/2016/wordml/cid" xmlns:w16="http://schemas.microsoft.com/office/word/2018/wordml" xmlns:w16sdtdh="http://schemas.microsoft.com/office/word/2020/wordml/sdtdatahash" xmlns:w16se="http://schemas.microsoft.com/office/word/2015/wordml/symex" mc:Ignorable="w14 w15 w16se w16cid w16 w16cex w16sdtdh">
   <w:docDefaults>
     <w:rPrDefault>
       <w:rPr>
@@ -7917,7 +7926,7 @@
     </w:rPrDefault>
     <w:pPrDefault/>
   </w:docDefaults>
-  <w:latentStyles w:defLockedState="0" w:defUIPriority="99" w:defSemiHidden="0" w:defUnhideWhenUsed="0" w:defQFormat="0" w:count="371">
+  <w:latentStyles w:defLockedState="0" w:defUIPriority="99" w:defSemiHidden="0" w:defUnhideWhenUsed="0" w:defQFormat="0" w:count="376">
     <w:lsdException w:name="Normal" w:uiPriority="0" w:qFormat="1"/>
     <w:lsdException w:name="heading 1" w:uiPriority="9" w:qFormat="1"/>
     <w:lsdException w:name="heading 2" w:semiHidden="1" w:uiPriority="9" w:unhideWhenUsed="1" w:qFormat="1"/>
@@ -8023,7 +8032,6 @@
     <w:lsdException w:name="HTML Sample" w:semiHidden="1" w:unhideWhenUsed="1"/>
     <w:lsdException w:name="HTML Typewriter" w:semiHidden="1" w:unhideWhenUsed="1"/>
     <w:lsdException w:name="HTML Variable" w:semiHidden="1" w:unhideWhenUsed="1"/>
-    <w:lsdException w:name="Normal Table" w:semiHidden="1" w:unhideWhenUsed="1"/>
     <w:lsdException w:name="annotation subject" w:semiHidden="1" w:unhideWhenUsed="1"/>
     <w:lsdException w:name="No List" w:semiHidden="1" w:unhideWhenUsed="1"/>
     <w:lsdException w:name="Outline List 1" w:semiHidden="1" w:unhideWhenUsed="1"/>
@@ -8066,11 +8074,8 @@
     <w:lsdException w:name="Table Contemporary" w:semiHidden="1" w:unhideWhenUsed="1"/>
     <w:lsdException w:name="Table Elegant" w:semiHidden="1" w:unhideWhenUsed="1"/>
     <w:lsdException w:name="Table Professional" w:semiHidden="1" w:unhideWhenUsed="1"/>
-    <w:lsdException w:name="Table Subtle 1" w:semiHidden="1" w:unhideWhenUsed="1"/>
     <w:lsdException w:name="Table Subtle 2" w:semiHidden="1" w:unhideWhenUsed="1"/>
     <w:lsdException w:name="Table Web 1" w:semiHidden="1" w:unhideWhenUsed="1"/>
-    <w:lsdException w:name="Table Web 2" w:semiHidden="1" w:unhideWhenUsed="1"/>
-    <w:lsdException w:name="Table Web 3" w:semiHidden="1" w:unhideWhenUsed="1"/>
     <w:lsdException w:name="Balloon Text" w:semiHidden="1" w:unhideWhenUsed="1"/>
     <w:lsdException w:name="Table Grid" w:uiPriority="39"/>
     <w:lsdException w:name="Table Theme" w:semiHidden="1" w:unhideWhenUsed="1"/>
@@ -8289,6 +8294,11 @@
     <w:lsdException w:name="List Table 5 Dark Accent 6" w:uiPriority="50"/>
     <w:lsdException w:name="List Table 6 Colorful Accent 6" w:uiPriority="51"/>
     <w:lsdException w:name="List Table 7 Colorful Accent 6" w:uiPriority="52"/>
+    <w:lsdException w:name="Mention" w:semiHidden="1" w:unhideWhenUsed="1"/>
+    <w:lsdException w:name="Smart Hyperlink" w:semiHidden="1" w:unhideWhenUsed="1"/>
+    <w:lsdException w:name="Hashtag" w:semiHidden="1" w:unhideWhenUsed="1"/>
+    <w:lsdException w:name="Unresolved Mention" w:semiHidden="1" w:unhideWhenUsed="1"/>
+    <w:lsdException w:name="Smart Link" w:semiHidden="1" w:unhideWhenUsed="1"/>
   </w:latentStyles>
   <w:style w:type="paragraph" w:default="1" w:styleId="Normal">
     <w:name w:val="Normal"/>
@@ -8911,6 +8921,21 @@
 </file>
 
 <file path=customXml/item1.xml><?xml version="1.0" encoding="utf-8"?>
+<p:properties xmlns:p="http://schemas.microsoft.com/office/2006/metadata/properties" xmlns:xsi="http://www.w3.org/2001/XMLSchema-instance" xmlns:pc="http://schemas.microsoft.com/office/infopath/2007/PartnerControls">
+  <documentManagement/>
+</p:properties>
+</file>
+
+<file path=customXml/item2.xml><?xml version="1.0" encoding="utf-8"?>
+<?mso-contentType ?>
+<FormTemplates xmlns="http://schemas.microsoft.com/sharepoint/v3/contenttype/forms">
+  <Display>DocumentLibraryForm</Display>
+  <Edit>DocumentLibraryForm</Edit>
+  <New>DocumentLibraryForm</New>
+</FormTemplates>
+</file>
+
+<file path=customXml/item3.xml><?xml version="1.0" encoding="utf-8"?>
 <ct:contentTypeSchema xmlns:ct="http://schemas.microsoft.com/office/2006/metadata/contentType" xmlns:ma="http://schemas.microsoft.com/office/2006/metadata/properties/metaAttributes" ct:_="" ma:_="" ma:contentTypeName="Documento" ma:contentTypeID="0x010100E96778489EE7714D8BD12CC105EB918B" ma:contentTypeVersion="2" ma:contentTypeDescription="Crear nuevo documento." ma:contentTypeScope="" ma:versionID="416c5c7ae9b5d54d83875cd3c65194e3">
   <xsd:schema xmlns:xsd="http://www.w3.org/2001/XMLSchema" xmlns:xs="http://www.w3.org/2001/XMLSchema" xmlns:p="http://schemas.microsoft.com/office/2006/metadata/properties" xmlns:ns2="126e8a1c-9ea9-435a-ac89-d06c80d62e30" targetNamespace="http://schemas.microsoft.com/office/2006/metadata/properties" ma:root="true" ma:fieldsID="70a237c842677bd850644f8595079f5e" ns2:_="">
     <xsd:import namespace="126e8a1c-9ea9-435a-ac89-d06c80d62e30"/>
@@ -9042,22 +9067,24 @@
 </ct:contentTypeSchema>
 </file>
 
-<file path=customXml/item2.xml><?xml version="1.0" encoding="utf-8"?>
-<?mso-contentType ?>
-<FormTemplates xmlns="http://schemas.microsoft.com/sharepoint/v3/contenttype/forms">
-  <Display>DocumentLibraryForm</Display>
-  <Edit>DocumentLibraryForm</Edit>
-  <New>DocumentLibraryForm</New>
-</FormTemplates>
+<file path=customXml/itemProps1.xml><?xml version="1.0" encoding="utf-8"?>
+<ds:datastoreItem xmlns:ds="http://schemas.openxmlformats.org/officeDocument/2006/customXml" ds:itemID="{38174882-579A-45DC-A704-C035A9357F73}">
+  <ds:schemaRefs>
+    <ds:schemaRef ds:uri="http://schemas.microsoft.com/office/2006/metadata/properties"/>
+    <ds:schemaRef ds:uri="http://schemas.microsoft.com/office/infopath/2007/PartnerControls"/>
+  </ds:schemaRefs>
+</ds:datastoreItem>
 </file>
 
-<file path=customXml/item3.xml><?xml version="1.0" encoding="utf-8"?>
-<p:properties xmlns:p="http://schemas.microsoft.com/office/2006/metadata/properties" xmlns:xsi="http://www.w3.org/2001/XMLSchema-instance" xmlns:pc="http://schemas.microsoft.com/office/infopath/2007/PartnerControls">
-  <documentManagement/>
-</p:properties>
+<file path=customXml/itemProps2.xml><?xml version="1.0" encoding="utf-8"?>
+<ds:datastoreItem xmlns:ds="http://schemas.openxmlformats.org/officeDocument/2006/customXml" ds:itemID="{F3E3E2F7-59E7-4722-B872-D023DC9D1CC1}">
+  <ds:schemaRefs>
+    <ds:schemaRef ds:uri="http://schemas.microsoft.com/sharepoint/v3/contenttype/forms"/>
+  </ds:schemaRefs>
+</ds:datastoreItem>
 </file>
 
-<file path=customXml/itemProps1.xml><?xml version="1.0" encoding="utf-8"?>
+<file path=customXml/itemProps3.xml><?xml version="1.0" encoding="utf-8"?>
 <ds:datastoreItem xmlns:ds="http://schemas.openxmlformats.org/officeDocument/2006/customXml" ds:itemID="{7C9B9CFF-B258-43B4-948A-968A031773F5}">
   <ds:schemaRefs>
     <ds:schemaRef ds:uri="http://schemas.microsoft.com/office/2006/metadata/contentType"/>
@@ -9073,28 +9100,4 @@
     <ds:schemaRef ds:uri="http://schemas.microsoft.com/internal/obd"/>
   </ds:schemaRefs>
 </ds:datastoreItem>
-</file>
-
-<file path=customXml/itemProps2.xml><?xml version="1.0" encoding="utf-8"?>
-<ds:datastoreItem xmlns:ds="http://schemas.openxmlformats.org/officeDocument/2006/customXml" ds:itemID="{F3E3E2F7-59E7-4722-B872-D023DC9D1CC1}">
-  <ds:schemaRefs>
-    <ds:schemaRef ds:uri="http://schemas.microsoft.com/sharepoint/v3/contenttype/forms"/>
-  </ds:schemaRefs>
-</ds:datastoreItem>
-</file>
-
-<file path=customXml/itemProps3.xml><?xml version="1.0" encoding="utf-8"?>
-<ds:datastoreItem xmlns:ds="http://schemas.openxmlformats.org/officeDocument/2006/customXml" ds:itemID="{38174882-579A-45DC-A704-C035A9357F73}">
-  <ds:schemaRefs>
-    <ds:schemaRef ds:uri="http://purl.org/dc/elements/1.1/"/>
-    <ds:schemaRef ds:uri="126e8a1c-9ea9-435a-ac89-d06c80d62e30"/>
-    <ds:schemaRef ds:uri="http://purl.org/dc/dcmitype/"/>
-    <ds:schemaRef ds:uri="http://schemas.microsoft.com/office/2006/documentManagement/types"/>
-    <ds:schemaRef ds:uri="http://www.w3.org/XML/1998/namespace"/>
-    <ds:schemaRef ds:uri="http://schemas.microsoft.com/office/2006/metadata/properties"/>
-    <ds:schemaRef ds:uri="http://schemas.microsoft.com/office/infopath/2007/PartnerControls"/>
-    <ds:schemaRef ds:uri="http://schemas.openxmlformats.org/package/2006/metadata/core-properties"/>
-    <ds:schemaRef ds:uri="http://purl.org/dc/terms/"/>
-  </ds:schemaRefs>
-</ds:datastoreItem>
 </file>
</xml_diff>

<commit_message>
Update Anthony perkins fase 1
</commit_message>
<xml_diff>
--- a/FASE 1/Evidencias Grupales/1.5_GuiaEstudiante_Fase 1_Definicion Proyecto APT.docx
+++ b/FASE 1/Evidencias Grupales/1.5_GuiaEstudiante_Fase 1_Definicion Proyecto APT.docx
@@ -156,7 +156,6 @@
                                 </w:rPr>
                                 <w:t xml:space="preserve">Asignatura </w:t>
                               </w:r>
-                              <w:proofErr w:type="spellStart"/>
                               <w:r>
                                 <w:rPr>
                                   <w:b/>
@@ -166,7 +165,6 @@
                                 </w:rPr>
                                 <w:t>Capstone</w:t>
                               </w:r>
-                              <w:proofErr w:type="spellEnd"/>
                             </w:p>
                           </w:txbxContent>
                         </wps:txbx>
@@ -226,9 +224,9 @@
               </wp:anchor>
             </w:drawing>
           </mc:Choice>
-          <mc:Fallback xmlns:w16du="http://schemas.microsoft.com/office/word/2023/wordml/word16du" xmlns:oel="http://schemas.microsoft.com/office/2019/extlst">
+          <mc:Fallback>
             <w:pict>
-              <v:group w14:anchorId="2D7FCADB" id="Grupo 47" o:spid="_x0000_s1026" style="position:absolute;margin-left:-34.3pt;margin-top:2.65pt;width:518.15pt;height:117.05pt;z-index:251659264;mso-position-horizontal-relative:margin;mso-width-relative:margin" coordsize="59034,14868" o:gfxdata="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">
+              <v:group w14:anchorId="2D7FCADB" id="Grupo 47" o:spid="_x0000_s1026" style="position:absolute;margin-left:-34.3pt;margin-top:2.65pt;width:518.15pt;height:117.05pt;z-index:251659264;mso-position-horizontal-relative:margin;mso-width-relative:margin" coordsize="59034,14868" o:gfxdata="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">
                 <v:shapetype id="_x0000_t202" coordsize="21600,21600" o:spt="202" path="m,l,21600r21600,l21600,xe">
                   <v:stroke joinstyle="miter"/>
                   <v:path gradientshapeok="t" o:connecttype="rect"/>
@@ -331,7 +329,6 @@
                           </w:rPr>
                           <w:t xml:space="preserve">Asignatura </w:t>
                         </w:r>
-                        <w:proofErr w:type="spellStart"/>
                         <w:r>
                           <w:rPr>
                             <w:b/>
@@ -341,7 +338,6 @@
                           </w:rPr>
                           <w:t>Capstone</w:t>
                         </w:r>
-                        <w:proofErr w:type="spellEnd"/>
                       </w:p>
                     </w:txbxContent>
                   </v:textbox>
@@ -589,6 +585,13 @@
               </w:rPr>
               <w:t>Sáez</w:t>
             </w:r>
+            <w:r>
+              <w:rPr>
+                <w:bCs/>
+                <w:color w:val="5B9BD5" w:themeColor="accent5"/>
+              </w:rPr>
+              <w:t xml:space="preserve"> – Anthony Perkins</w:t>
+            </w:r>
           </w:p>
         </w:tc>
       </w:tr>
@@ -670,6 +673,13 @@
                 <w:color w:val="5B9BD5" w:themeColor="accent5"/>
               </w:rPr>
               <w:t>– 21.067.684-8</w:t>
+            </w:r>
+            <w:r>
+              <w:rPr>
+                <w:bCs/>
+                <w:color w:val="5B9BD5" w:themeColor="accent5"/>
+              </w:rPr>
+              <w:t xml:space="preserve"> – 20.531.719-8</w:t>
             </w:r>
           </w:p>
         </w:tc>
@@ -3499,21 +3509,6 @@
                 <w:color w:val="5B9BD5" w:themeColor="accent5"/>
                 <w:lang w:eastAsia="es-CL"/>
               </w:rPr>
-              <w:t>.</w:t>
-            </w:r>
-            <w:r>
-              <w:rPr>
-                <w:color w:val="5B9BD5" w:themeColor="accent5"/>
-              </w:rPr>
-              <w:t xml:space="preserve"> </w:t>
-            </w:r>
-            <w:r>
-              <w:rPr>
-                <w:rFonts w:ascii="Calibri" w:hAnsi="Calibri" w:cs="Arial"/>
-                <w:i/>
-                <w:color w:val="5B9BD5" w:themeColor="accent5"/>
-                <w:lang w:eastAsia="es-CL"/>
-              </w:rPr>
               <w:t>Erick Fuentes</w:t>
             </w:r>
           </w:p>
@@ -3698,6 +3693,26 @@
               <w:t>Erick Fuentes</w:t>
             </w:r>
           </w:p>
+          <w:p>
+            <w:pPr>
+              <w:jc w:val="both"/>
+              <w:rPr>
+                <w:rFonts w:ascii="Calibri" w:hAnsi="Calibri" w:cs="Arial"/>
+                <w:i/>
+                <w:color w:val="5B9BD5" w:themeColor="accent5"/>
+                <w:lang w:eastAsia="es-CL"/>
+              </w:rPr>
+            </w:pPr>
+            <w:r>
+              <w:rPr>
+                <w:rFonts w:ascii="Calibri" w:hAnsi="Calibri" w:cs="Arial"/>
+                <w:i/>
+                <w:color w:val="5B9BD5" w:themeColor="accent5"/>
+                <w:lang w:eastAsia="es-CL"/>
+              </w:rPr>
+              <w:t>Anthony Perkins</w:t>
+            </w:r>
+          </w:p>
         </w:tc>
         <w:tc>
           <w:tcPr>
@@ -3883,6 +3898,26 @@
                 <w:lang w:eastAsia="es-CL"/>
               </w:rPr>
               <w:t>Joudy Valdivia</w:t>
+            </w:r>
+          </w:p>
+          <w:p>
+            <w:pPr>
+              <w:jc w:val="both"/>
+              <w:rPr>
+                <w:rFonts w:ascii="Calibri" w:hAnsi="Calibri" w:cs="Arial"/>
+                <w:i/>
+                <w:color w:val="5B9BD5" w:themeColor="accent5"/>
+                <w:lang w:eastAsia="es-CL"/>
+              </w:rPr>
+            </w:pPr>
+            <w:r>
+              <w:rPr>
+                <w:rFonts w:ascii="Calibri" w:hAnsi="Calibri" w:cs="Arial"/>
+                <w:i/>
+                <w:color w:val="5B9BD5" w:themeColor="accent5"/>
+                <w:lang w:eastAsia="es-CL"/>
+              </w:rPr>
+              <w:t>Anthony Perkins</w:t>
             </w:r>
           </w:p>
         </w:tc>
@@ -7711,6 +7746,21 @@
 </file>
 
 <file path=customXml/item1.xml><?xml version="1.0" encoding="utf-8"?>
+<p:properties xmlns:p="http://schemas.microsoft.com/office/2006/metadata/properties" xmlns:xsi="http://www.w3.org/2001/XMLSchema-instance" xmlns:pc="http://schemas.microsoft.com/office/infopath/2007/PartnerControls">
+  <documentManagement/>
+</p:properties>
+</file>
+
+<file path=customXml/item2.xml><?xml version="1.0" encoding="utf-8"?>
+<?mso-contentType ?>
+<FormTemplates xmlns="http://schemas.microsoft.com/sharepoint/v3/contenttype/forms">
+  <Display>DocumentLibraryForm</Display>
+  <Edit>DocumentLibraryForm</Edit>
+  <New>DocumentLibraryForm</New>
+</FormTemplates>
+</file>
+
+<file path=customXml/item3.xml><?xml version="1.0" encoding="utf-8"?>
 <ct:contentTypeSchema xmlns:ct="http://schemas.microsoft.com/office/2006/metadata/contentType" xmlns:ma="http://schemas.microsoft.com/office/2006/metadata/properties/metaAttributes" ct:_="" ma:_="" ma:contentTypeName="Documento" ma:contentTypeID="0x010100E96778489EE7714D8BD12CC105EB918B" ma:contentTypeVersion="2" ma:contentTypeDescription="Crear nuevo documento." ma:contentTypeScope="" ma:versionID="416c5c7ae9b5d54d83875cd3c65194e3">
   <xsd:schema xmlns:xsd="http://www.w3.org/2001/XMLSchema" xmlns:xs="http://www.w3.org/2001/XMLSchema" xmlns:p="http://schemas.microsoft.com/office/2006/metadata/properties" xmlns:ns2="126e8a1c-9ea9-435a-ac89-d06c80d62e30" targetNamespace="http://schemas.microsoft.com/office/2006/metadata/properties" ma:root="true" ma:fieldsID="70a237c842677bd850644f8595079f5e" ns2:_="">
     <xsd:import namespace="126e8a1c-9ea9-435a-ac89-d06c80d62e30"/>
@@ -7842,22 +7892,24 @@
 </ct:contentTypeSchema>
 </file>
 
-<file path=customXml/item2.xml><?xml version="1.0" encoding="utf-8"?>
-<?mso-contentType ?>
-<FormTemplates xmlns="http://schemas.microsoft.com/sharepoint/v3/contenttype/forms">
-  <Display>DocumentLibraryForm</Display>
-  <Edit>DocumentLibraryForm</Edit>
-  <New>DocumentLibraryForm</New>
-</FormTemplates>
+<file path=customXml/itemProps1.xml><?xml version="1.0" encoding="utf-8"?>
+<ds:datastoreItem xmlns:ds="http://schemas.openxmlformats.org/officeDocument/2006/customXml" ds:itemID="{38174882-579A-45DC-A704-C035A9357F73}">
+  <ds:schemaRefs>
+    <ds:schemaRef ds:uri="http://schemas.microsoft.com/office/2006/metadata/properties"/>
+    <ds:schemaRef ds:uri="http://schemas.microsoft.com/office/infopath/2007/PartnerControls"/>
+  </ds:schemaRefs>
+</ds:datastoreItem>
 </file>
 
-<file path=customXml/item3.xml><?xml version="1.0" encoding="utf-8"?>
-<p:properties xmlns:p="http://schemas.microsoft.com/office/2006/metadata/properties" xmlns:xsi="http://www.w3.org/2001/XMLSchema-instance" xmlns:pc="http://schemas.microsoft.com/office/infopath/2007/PartnerControls">
-  <documentManagement/>
-</p:properties>
+<file path=customXml/itemProps2.xml><?xml version="1.0" encoding="utf-8"?>
+<ds:datastoreItem xmlns:ds="http://schemas.openxmlformats.org/officeDocument/2006/customXml" ds:itemID="{F3E3E2F7-59E7-4722-B872-D023DC9D1CC1}">
+  <ds:schemaRefs>
+    <ds:schemaRef ds:uri="http://schemas.microsoft.com/sharepoint/v3/contenttype/forms"/>
+  </ds:schemaRefs>
+</ds:datastoreItem>
 </file>
 
-<file path=customXml/itemProps1.xml><?xml version="1.0" encoding="utf-8"?>
+<file path=customXml/itemProps3.xml><?xml version="1.0" encoding="utf-8"?>
 <ds:datastoreItem xmlns:ds="http://schemas.openxmlformats.org/officeDocument/2006/customXml" ds:itemID="{7C9B9CFF-B258-43B4-948A-968A031773F5}">
   <ds:schemaRefs>
     <ds:schemaRef ds:uri="http://schemas.microsoft.com/office/2006/metadata/contentType"/>
@@ -7873,21 +7925,4 @@
     <ds:schemaRef ds:uri="http://schemas.microsoft.com/internal/obd"/>
   </ds:schemaRefs>
 </ds:datastoreItem>
-</file>
-
-<file path=customXml/itemProps2.xml><?xml version="1.0" encoding="utf-8"?>
-<ds:datastoreItem xmlns:ds="http://schemas.openxmlformats.org/officeDocument/2006/customXml" ds:itemID="{F3E3E2F7-59E7-4722-B872-D023DC9D1CC1}">
-  <ds:schemaRefs>
-    <ds:schemaRef ds:uri="http://schemas.microsoft.com/sharepoint/v3/contenttype/forms"/>
-  </ds:schemaRefs>
-</ds:datastoreItem>
-</file>
-
-<file path=customXml/itemProps3.xml><?xml version="1.0" encoding="utf-8"?>
-<ds:datastoreItem xmlns:ds="http://schemas.openxmlformats.org/officeDocument/2006/customXml" ds:itemID="{38174882-579A-45DC-A704-C035A9357F73}">
-  <ds:schemaRefs>
-    <ds:schemaRef ds:uri="http://schemas.microsoft.com/office/2006/metadata/properties"/>
-    <ds:schemaRef ds:uri="http://schemas.microsoft.com/office/infopath/2007/PartnerControls"/>
-  </ds:schemaRefs>
-</ds:datastoreItem>
 </file>
</xml_diff>